<commit_message>
Finalisation du document d'explication.
</commit_message>
<xml_diff>
--- a/Documentation/Explications.docx
+++ b/Documentation/Explications.docx
@@ -32,6 +32,7 @@
       <w:r>
         <w:t xml:space="preserve">La classe </w:t>
       </w:r>
+      <w:proofErr w:type="spellStart"/>
       <w:r>
         <w:rPr>
           <w:rFonts w:ascii="Consolas" w:hAnsi="Consolas" w:cs="Consolas"/>
@@ -41,6 +42,7 @@
         </w:rPr>
         <w:t>MainWindow</w:t>
       </w:r>
+      <w:proofErr w:type="spellEnd"/>
       <w:r>
         <w:t xml:space="preserve"> est le point d’entrée de notre programme et joue le rôle de la vue. Elle initialise </w:t>
       </w:r>
@@ -70,12 +72,11 @@
       <w:r>
         <w:br/>
       </w:r>
-      <w:bookmarkStart w:id="0" w:name="_GoBack"/>
-      <w:bookmarkEnd w:id="0"/>
       <w:r>
         <w:br/>
         <w:t xml:space="preserve">La classe </w:t>
       </w:r>
+      <w:proofErr w:type="spellStart"/>
       <w:r>
         <w:rPr>
           <w:rFonts w:ascii="Consolas" w:hAnsi="Consolas" w:cs="Consolas"/>
@@ -85,6 +86,7 @@
         </w:rPr>
         <w:t>Board</w:t>
       </w:r>
+      <w:proofErr w:type="spellEnd"/>
       <w:r>
         <w:t xml:space="preserve"> représente le modèle. Elle actualise l’état du plateau de jeu en fonction des coups joués. Le plateau est stocké sous la forme d’un tableau de deux dimensions.</w:t>
       </w:r>
@@ -120,6 +122,7 @@
       <w:r>
         <w:t xml:space="preserve">Le sauvegarde est réalisée en sérialisant une instance de la classe </w:t>
       </w:r>
+      <w:proofErr w:type="spellStart"/>
       <w:r>
         <w:rPr>
           <w:rFonts w:ascii="Consolas" w:hAnsi="Consolas" w:cs="Consolas"/>
@@ -129,12 +132,14 @@
         </w:rPr>
         <w:t>SavableEngine</w:t>
       </w:r>
+      <w:proofErr w:type="spellEnd"/>
       <w:r>
         <w:t xml:space="preserve"> dans un fichier XML. Cette opération est faite dans un thread anonyme.</w:t>
       </w:r>
       <w:r>
         <w:t xml:space="preserve"> La création de la classe </w:t>
       </w:r>
+      <w:proofErr w:type="spellStart"/>
       <w:r>
         <w:rPr>
           <w:rFonts w:ascii="Consolas" w:hAnsi="Consolas" w:cs="Consolas"/>
@@ -144,6 +149,7 @@
         </w:rPr>
         <w:t>SavableEngine</w:t>
       </w:r>
+      <w:proofErr w:type="spellEnd"/>
       <w:r>
         <w:t xml:space="preserve"> permet de contrôler et modifier facilement les données sauvegardées.</w:t>
       </w:r>
@@ -159,6 +165,7 @@
       <w:r>
         <w:t xml:space="preserve">La fonction </w:t>
       </w:r>
+      <w:proofErr w:type="spellStart"/>
       <w:r>
         <w:rPr>
           <w:rFonts w:ascii="Consolas" w:hAnsi="Consolas" w:cs="Consolas"/>
@@ -168,9 +175,11 @@
         </w:rPr>
         <w:t>getNextMove</w:t>
       </w:r>
+      <w:proofErr w:type="spellEnd"/>
       <w:r>
         <w:t xml:space="preserve"> de l’interface </w:t>
       </w:r>
+      <w:proofErr w:type="spellStart"/>
       <w:r>
         <w:rPr>
           <w:rFonts w:ascii="Consolas" w:hAnsi="Consolas" w:cs="Consolas"/>
@@ -180,6 +189,7 @@
         </w:rPr>
         <w:t>IPlayable</w:t>
       </w:r>
+      <w:proofErr w:type="spellEnd"/>
       <w:r>
         <w:t xml:space="preserve"> utilise un délégué qui appel la bonne stratégie en fonction du niveau de l’IA demandé. L’implémentation des stratégies est faite dans la classe IA. Cette approche permet d’ajouter simplement de nouvelles stratégies et décharge la classe Engine du code associé.</w:t>
       </w:r>
@@ -207,6 +217,7 @@
       <w:r>
         <w:t xml:space="preserve">La classe </w:t>
       </w:r>
+      <w:proofErr w:type="spellStart"/>
       <w:r>
         <w:rPr>
           <w:rFonts w:ascii="Consolas" w:hAnsi="Consolas" w:cs="Consolas"/>
@@ -216,9 +227,12 @@
         </w:rPr>
         <w:t>Board</w:t>
       </w:r>
+      <w:proofErr w:type="spellEnd"/>
       <w:r>
         <w:t xml:space="preserve"> possède une méthode </w:t>
       </w:r>
+      <w:proofErr w:type="spellStart"/>
+      <w:proofErr w:type="gramStart"/>
       <w:r>
         <w:rPr>
           <w:rFonts w:ascii="Consolas" w:hAnsi="Consolas" w:cs="Consolas"/>
@@ -228,18 +242,41 @@
         </w:rPr>
         <w:t>GetSquareIndices</w:t>
       </w:r>
-      <w:r>
-        <w:rPr>
-          <w:rFonts w:ascii="Consolas" w:hAnsi="Consolas" w:cs="Consolas"/>
-          <w:color w:val="000000"/>
-          <w:sz w:val="19"/>
-          <w:szCs w:val="19"/>
-        </w:rPr>
-        <w:t>(int value)</w:t>
+      <w:proofErr w:type="spellEnd"/>
+      <w:r>
+        <w:rPr>
+          <w:rFonts w:ascii="Consolas" w:hAnsi="Consolas" w:cs="Consolas"/>
+          <w:color w:val="000000"/>
+          <w:sz w:val="19"/>
+          <w:szCs w:val="19"/>
+        </w:rPr>
+        <w:t>(</w:t>
+      </w:r>
+      <w:proofErr w:type="spellStart"/>
+      <w:proofErr w:type="gramEnd"/>
+      <w:r>
+        <w:rPr>
+          <w:rFonts w:ascii="Consolas" w:hAnsi="Consolas" w:cs="Consolas"/>
+          <w:color w:val="000000"/>
+          <w:sz w:val="19"/>
+          <w:szCs w:val="19"/>
+        </w:rPr>
+        <w:t>int</w:t>
+      </w:r>
+      <w:proofErr w:type="spellEnd"/>
+      <w:r>
+        <w:rPr>
+          <w:rFonts w:ascii="Consolas" w:hAnsi="Consolas" w:cs="Consolas"/>
+          <w:color w:val="000000"/>
+          <w:sz w:val="19"/>
+          <w:szCs w:val="19"/>
+        </w:rPr>
+        <w:t xml:space="preserve"> value)</w:t>
       </w:r>
       <w:r>
         <w:t xml:space="preserve"> qui permet de récupérer les indices représentant les cases dont la valeur est donnée en paramètre. Le renvoie ce fait dans une liste de </w:t>
       </w:r>
+      <w:proofErr w:type="spellStart"/>
       <w:r>
         <w:rPr>
           <w:rFonts w:ascii="Consolas" w:hAnsi="Consolas" w:cs="Consolas"/>
@@ -249,9 +286,11 @@
         </w:rPr>
         <w:t>tuple</w:t>
       </w:r>
+      <w:proofErr w:type="spellEnd"/>
       <w:r>
         <w:t xml:space="preserve">. Cette approche permet d’utiliser une boucle </w:t>
       </w:r>
+      <w:proofErr w:type="spellStart"/>
       <w:r>
         <w:rPr>
           <w:rFonts w:ascii="Consolas" w:hAnsi="Consolas" w:cs="Consolas"/>
@@ -261,6 +300,7 @@
         </w:rPr>
         <w:t>foreach</w:t>
       </w:r>
+      <w:proofErr w:type="spellEnd"/>
       <w:r>
         <w:t xml:space="preserve"> pour parcourir le plateau de jeu. Cela facilite la lecture et l’écriture du code.</w:t>
       </w:r>
@@ -313,20 +353,76 @@
           <w:sz w:val="19"/>
           <w:szCs w:val="19"/>
         </w:rPr>
-        <w:t xml:space="preserve">(player = MesConstantes.BLACK) </w:t>
-      </w:r>
-      <w:r>
-        <w:t>ou une valeur simple</w:t>
-      </w:r>
-      <w:r>
-        <w:rPr>
-          <w:rFonts w:ascii="Consolas" w:hAnsi="Consolas" w:cs="Consolas"/>
-          <w:color w:val="000000"/>
-          <w:sz w:val="19"/>
-          <w:szCs w:val="19"/>
-        </w:rPr>
-        <w:t>(player</w:t>
-      </w:r>
+        <w:t>(</w:t>
+      </w:r>
+      <w:proofErr w:type="spellStart"/>
+      <w:r>
+        <w:rPr>
+          <w:rFonts w:ascii="Consolas" w:hAnsi="Consolas" w:cs="Consolas"/>
+          <w:color w:val="000000"/>
+          <w:sz w:val="19"/>
+          <w:szCs w:val="19"/>
+        </w:rPr>
+        <w:t>player</w:t>
+      </w:r>
+      <w:proofErr w:type="spellEnd"/>
+      <w:r>
+        <w:rPr>
+          <w:rFonts w:ascii="Consolas" w:hAnsi="Consolas" w:cs="Consolas"/>
+          <w:color w:val="000000"/>
+          <w:sz w:val="19"/>
+          <w:szCs w:val="19"/>
+        </w:rPr>
+        <w:t xml:space="preserve"> = </w:t>
+      </w:r>
+      <w:proofErr w:type="spellStart"/>
+      <w:r>
+        <w:rPr>
+          <w:rFonts w:ascii="Consolas" w:hAnsi="Consolas" w:cs="Consolas"/>
+          <w:color w:val="000000"/>
+          <w:sz w:val="19"/>
+          <w:szCs w:val="19"/>
+        </w:rPr>
+        <w:t>MesConstantes.BLACK</w:t>
+      </w:r>
+      <w:proofErr w:type="spellEnd"/>
+      <w:r>
+        <w:rPr>
+          <w:rFonts w:ascii="Consolas" w:hAnsi="Consolas" w:cs="Consolas"/>
+          <w:color w:val="000000"/>
+          <w:sz w:val="19"/>
+          <w:szCs w:val="19"/>
+        </w:rPr>
+        <w:t xml:space="preserve">) </w:t>
+      </w:r>
+      <w:r>
+        <w:t xml:space="preserve">ou une valeur </w:t>
+      </w:r>
+      <w:proofErr w:type="gramStart"/>
+      <w:r>
+        <w:t>simple</w:t>
+      </w:r>
+      <w:r>
+        <w:rPr>
+          <w:rFonts w:ascii="Consolas" w:hAnsi="Consolas" w:cs="Consolas"/>
+          <w:color w:val="000000"/>
+          <w:sz w:val="19"/>
+          <w:szCs w:val="19"/>
+        </w:rPr>
+        <w:t>(</w:t>
+      </w:r>
+      <w:proofErr w:type="spellStart"/>
+      <w:proofErr w:type="gramEnd"/>
+      <w:r>
+        <w:rPr>
+          <w:rFonts w:ascii="Consolas" w:hAnsi="Consolas" w:cs="Consolas"/>
+          <w:color w:val="000000"/>
+          <w:sz w:val="19"/>
+          <w:szCs w:val="19"/>
+        </w:rPr>
+        <w:t>player</w:t>
+      </w:r>
+      <w:proofErr w:type="spellEnd"/>
       <w:r>
         <w:rPr>
           <w:rFonts w:ascii="Consolas" w:hAnsi="Consolas" w:cs="Consolas"/>
@@ -388,7 +484,87 @@
           <w:sz w:val="19"/>
           <w:szCs w:val="19"/>
         </w:rPr>
-        <w:t>((int)Player.Black == (int)Square.Black)</w:t>
+        <w:t>((</w:t>
+      </w:r>
+      <w:proofErr w:type="spellStart"/>
+      <w:r>
+        <w:rPr>
+          <w:rFonts w:ascii="Consolas" w:hAnsi="Consolas" w:cs="Consolas"/>
+          <w:color w:val="000000"/>
+          <w:sz w:val="19"/>
+          <w:szCs w:val="19"/>
+        </w:rPr>
+        <w:t>int</w:t>
+      </w:r>
+      <w:proofErr w:type="spellEnd"/>
+      <w:r>
+        <w:rPr>
+          <w:rFonts w:ascii="Consolas" w:hAnsi="Consolas" w:cs="Consolas"/>
+          <w:color w:val="000000"/>
+          <w:sz w:val="19"/>
+          <w:szCs w:val="19"/>
+        </w:rPr>
+        <w:t>)</w:t>
+      </w:r>
+      <w:proofErr w:type="spellStart"/>
+      <w:r>
+        <w:rPr>
+          <w:rFonts w:ascii="Consolas" w:hAnsi="Consolas" w:cs="Consolas"/>
+          <w:color w:val="000000"/>
+          <w:sz w:val="19"/>
+          <w:szCs w:val="19"/>
+        </w:rPr>
+        <w:t>Player.Black</w:t>
+      </w:r>
+      <w:proofErr w:type="spellEnd"/>
+      <w:r>
+        <w:rPr>
+          <w:rFonts w:ascii="Consolas" w:hAnsi="Consolas" w:cs="Consolas"/>
+          <w:color w:val="000000"/>
+          <w:sz w:val="19"/>
+          <w:szCs w:val="19"/>
+        </w:rPr>
+        <w:t xml:space="preserve"> == (</w:t>
+      </w:r>
+      <w:proofErr w:type="spellStart"/>
+      <w:r>
+        <w:rPr>
+          <w:rFonts w:ascii="Consolas" w:hAnsi="Consolas" w:cs="Consolas"/>
+          <w:color w:val="000000"/>
+          <w:sz w:val="19"/>
+          <w:szCs w:val="19"/>
+        </w:rPr>
+        <w:t>int</w:t>
+      </w:r>
+      <w:proofErr w:type="spellEnd"/>
+      <w:r>
+        <w:rPr>
+          <w:rFonts w:ascii="Consolas" w:hAnsi="Consolas" w:cs="Consolas"/>
+          <w:color w:val="000000"/>
+          <w:sz w:val="19"/>
+          <w:szCs w:val="19"/>
+        </w:rPr>
+        <w:t>)</w:t>
+      </w:r>
+      <w:proofErr w:type="spellStart"/>
+      <w:r>
+        <w:rPr>
+          <w:rFonts w:ascii="Consolas" w:hAnsi="Consolas" w:cs="Consolas"/>
+          <w:color w:val="000000"/>
+          <w:sz w:val="19"/>
+          <w:szCs w:val="19"/>
+        </w:rPr>
+        <w:t>Square.Black</w:t>
+      </w:r>
+      <w:proofErr w:type="spellEnd"/>
+      <w:r>
+        <w:rPr>
+          <w:rFonts w:ascii="Consolas" w:hAnsi="Consolas" w:cs="Consolas"/>
+          <w:color w:val="000000"/>
+          <w:sz w:val="19"/>
+          <w:szCs w:val="19"/>
+        </w:rPr>
+        <w:t>)</w:t>
       </w:r>
       <w:r>
         <w:rPr>
@@ -405,14 +581,45 @@
       <w:r>
         <w:t xml:space="preserve">est simplement obtenue par </w:t>
       </w:r>
-      <w:r>
-        <w:rPr>
-          <w:rFonts w:ascii="Consolas" w:hAnsi="Consolas" w:cs="Consolas"/>
-          <w:color w:val="000000"/>
-          <w:sz w:val="19"/>
-          <w:szCs w:val="19"/>
-        </w:rPr>
-        <w:t>player = -player.</w:t>
+      <w:proofErr w:type="spellStart"/>
+      <w:r>
+        <w:rPr>
+          <w:rFonts w:ascii="Consolas" w:hAnsi="Consolas" w:cs="Consolas"/>
+          <w:color w:val="000000"/>
+          <w:sz w:val="19"/>
+          <w:szCs w:val="19"/>
+        </w:rPr>
+        <w:t>player</w:t>
+      </w:r>
+      <w:proofErr w:type="spellEnd"/>
+      <w:r>
+        <w:rPr>
+          <w:rFonts w:ascii="Consolas" w:hAnsi="Consolas" w:cs="Consolas"/>
+          <w:color w:val="000000"/>
+          <w:sz w:val="19"/>
+          <w:szCs w:val="19"/>
+        </w:rPr>
+        <w:t xml:space="preserve"> = -</w:t>
+      </w:r>
+      <w:proofErr w:type="spellStart"/>
+      <w:r>
+        <w:rPr>
+          <w:rFonts w:ascii="Consolas" w:hAnsi="Consolas" w:cs="Consolas"/>
+          <w:color w:val="000000"/>
+          <w:sz w:val="19"/>
+          <w:szCs w:val="19"/>
+        </w:rPr>
+        <w:t>player</w:t>
+      </w:r>
+      <w:proofErr w:type="spellEnd"/>
+      <w:r>
+        <w:rPr>
+          <w:rFonts w:ascii="Consolas" w:hAnsi="Consolas" w:cs="Consolas"/>
+          <w:color w:val="000000"/>
+          <w:sz w:val="19"/>
+          <w:szCs w:val="19"/>
+        </w:rPr>
+        <w:t>.</w:t>
       </w:r>
     </w:p>
     <w:p>
@@ -438,6 +645,7 @@
       <w:r>
         <w:t xml:space="preserve"> ou de la classe </w:t>
       </w:r>
+      <w:proofErr w:type="spellStart"/>
       <w:r>
         <w:rPr>
           <w:rFonts w:ascii="Consolas" w:hAnsi="Consolas" w:cs="Consolas"/>
@@ -447,6 +655,7 @@
         </w:rPr>
         <w:t>Board</w:t>
       </w:r>
+      <w:proofErr w:type="spellEnd"/>
       <w:r>
         <w:t>. Ainsi la partie logique et la partie graphique ne se mélangent pas.</w:t>
       </w:r>
@@ -460,7 +669,15 @@
         </w:numPr>
       </w:pPr>
       <w:r>
-        <w:t>Le Undu est fonctionnel et est préservé lorsque la partie chargée depuis une sauvegarde.</w:t>
+        <w:t xml:space="preserve">Le </w:t>
+      </w:r>
+      <w:proofErr w:type="spellStart"/>
+      <w:r>
+        <w:t>Undu</w:t>
+      </w:r>
+      <w:proofErr w:type="spellEnd"/>
+      <w:r>
+        <w:t xml:space="preserve"> est fonctionnel et est préservé lorsque la partie chargée depuis une sauvegarde.</w:t>
       </w:r>
     </w:p>
     <w:p>
@@ -472,7 +689,107 @@
         </w:numPr>
       </w:pPr>
       <w:r>
-        <w:t>Le jeu en ligne ….. on verra plus tard.</w:t>
+        <w:t xml:space="preserve">Le jeu en ligne </w:t>
+      </w:r>
+      <w:r>
+        <w:t>fonctionne mais il crash si un joueur joue alors que ce n’est pas son tour.</w:t>
+      </w:r>
+      <w:r>
+        <w:br/>
+        <w:t xml:space="preserve">Un </w:t>
+      </w:r>
+      <w:proofErr w:type="spellStart"/>
+      <w:r>
+        <w:rPr>
+          <w:rFonts w:ascii="Consolas" w:hAnsi="Consolas" w:cs="Consolas"/>
+          <w:color w:val="000000"/>
+          <w:sz w:val="19"/>
+          <w:szCs w:val="19"/>
+        </w:rPr>
+        <w:t>backgroundWorker</w:t>
+      </w:r>
+      <w:proofErr w:type="spellEnd"/>
+      <w:r>
+        <w:t xml:space="preserve"> écoute la réponse de l’adversaire. Lorsqu’une réponse est obtenue, le </w:t>
+      </w:r>
+      <w:proofErr w:type="spellStart"/>
+      <w:r>
+        <w:rPr>
+          <w:rFonts w:ascii="Consolas" w:hAnsi="Consolas" w:cs="Consolas"/>
+          <w:color w:val="000000"/>
+          <w:sz w:val="19"/>
+          <w:szCs w:val="19"/>
+        </w:rPr>
+        <w:t>backgroundWorker</w:t>
+      </w:r>
+      <w:proofErr w:type="spellEnd"/>
+      <w:r>
+        <w:t xml:space="preserve"> appelle la fonction </w:t>
+      </w:r>
+      <w:proofErr w:type="spellStart"/>
+      <w:r>
+        <w:rPr>
+          <w:rFonts w:ascii="Consolas" w:hAnsi="Consolas" w:cs="Consolas"/>
+          <w:color w:val="000000"/>
+          <w:sz w:val="19"/>
+          <w:szCs w:val="19"/>
+        </w:rPr>
+        <w:t>PlayMove</w:t>
+      </w:r>
+      <w:proofErr w:type="spellEnd"/>
+      <w:r>
+        <w:t xml:space="preserve"> avec les paramètres récupérer sur le réseau.</w:t>
+      </w:r>
+      <w:r>
+        <w:br/>
+        <w:t xml:space="preserve">La majorité du travail réseau est encapsulé dans la classe </w:t>
+      </w:r>
+      <w:r>
+        <w:rPr>
+          <w:rFonts w:ascii="Consolas" w:hAnsi="Consolas" w:cs="Consolas"/>
+          <w:color w:val="000000"/>
+          <w:sz w:val="19"/>
+          <w:szCs w:val="19"/>
+        </w:rPr>
+        <w:t>Network</w:t>
+      </w:r>
+      <w:r>
+        <w:rPr>
+          <w:rFonts w:ascii="Consolas" w:hAnsi="Consolas" w:cs="Consolas"/>
+          <w:color w:val="000000"/>
+          <w:sz w:val="19"/>
+          <w:szCs w:val="19"/>
+        </w:rPr>
+        <w:t>.</w:t>
+      </w:r>
+    </w:p>
+    <w:p>
+      <w:pPr>
+        <w:pStyle w:val="Paragraphedeliste"/>
+        <w:numPr>
+          <w:ilvl w:val="0"/>
+          <w:numId w:val="1"/>
+        </w:numPr>
+      </w:pPr>
+      <w:r>
+        <w:t xml:space="preserve">L’encapsulation de la classe </w:t>
+      </w:r>
+      <w:r>
+        <w:rPr>
+          <w:rFonts w:ascii="Consolas" w:hAnsi="Consolas" w:cs="Consolas"/>
+          <w:color w:val="000000"/>
+          <w:sz w:val="19"/>
+          <w:szCs w:val="19"/>
+        </w:rPr>
+        <w:t>Engine</w:t>
+      </w:r>
+      <w:r>
+        <w:t xml:space="preserve"> est faite de sorte à empêcher une classe externe d’appeler des méthodes ou des </w:t>
+      </w:r>
+      <w:bookmarkStart w:id="0" w:name="_GoBack"/>
+      <w:bookmarkEnd w:id="0"/>
+      <w:r>
+        <w:t>propriétés qui pourraient altérer le déroulement de la partie.</w:t>
       </w:r>
       <w:r>
         <w:br/>
@@ -591,7 +908,7 @@
   <w:abstractNum w:abstractNumId="0" w15:restartNumberingAfterBreak="0">
     <w:nsid w:val="7063438F"/>
     <w:multiLevelType w:val="hybridMultilevel"/>
-    <w:tmpl w:val="21E80582"/>
+    <w:tmpl w:val="ABBCC8E4"/>
     <w:lvl w:ilvl="0" w:tplc="100C0001">
       <w:start w:val="1"/>
       <w:numFmt w:val="bullet"/>
@@ -830,6 +1147,7 @@
     <w:lsdException w:name="HTML Sample" w:semiHidden="1" w:unhideWhenUsed="1"/>
     <w:lsdException w:name="HTML Typewriter" w:semiHidden="1" w:unhideWhenUsed="1"/>
     <w:lsdException w:name="HTML Variable" w:semiHidden="1" w:unhideWhenUsed="1"/>
+    <w:lsdException w:name="Normal Table" w:semiHidden="1" w:unhideWhenUsed="1"/>
     <w:lsdException w:name="annotation subject" w:semiHidden="1" w:unhideWhenUsed="1"/>
     <w:lsdException w:name="No List" w:semiHidden="1" w:unhideWhenUsed="1"/>
     <w:lsdException w:name="Outline List 1" w:semiHidden="1" w:unhideWhenUsed="1"/>
@@ -876,8 +1194,10 @@
     <w:lsdException w:name="Table Subtle 2" w:semiHidden="1" w:unhideWhenUsed="1"/>
     <w:lsdException w:name="Table Web 1" w:semiHidden="1" w:unhideWhenUsed="1"/>
     <w:lsdException w:name="Table Web 2" w:semiHidden="1" w:unhideWhenUsed="1"/>
+    <w:lsdException w:name="Table Web 3" w:semiHidden="1" w:unhideWhenUsed="1"/>
     <w:lsdException w:name="Balloon Text" w:semiHidden="1" w:unhideWhenUsed="1"/>
     <w:lsdException w:name="Table Grid" w:uiPriority="39"/>
+    <w:lsdException w:name="Table Theme" w:semiHidden="1" w:unhideWhenUsed="1"/>
     <w:lsdException w:name="Placeholder Text" w:semiHidden="1"/>
     <w:lsdException w:name="No Spacing" w:uiPriority="1" w:qFormat="1"/>
     <w:lsdException w:name="Light Shading" w:uiPriority="60"/>
@@ -1588,7 +1908,7 @@
 </file>
 
 <file path=customXml/itemProps1.xml><?xml version="1.0" encoding="utf-8"?>
-<ds:datastoreItem xmlns:ds="http://schemas.openxmlformats.org/officeDocument/2006/customXml" ds:itemID="{16FEF840-6A03-464A-B6DF-7847E24007C3}">
+<ds:datastoreItem xmlns:ds="http://schemas.openxmlformats.org/officeDocument/2006/customXml" ds:itemID="{7151BA7C-CE79-4E0A-BFBD-B788456F2CFB}">
   <ds:schemaRefs>
     <ds:schemaRef ds:uri="http://schemas.openxmlformats.org/officeDocument/2006/bibliography"/>
   </ds:schemaRefs>

</xml_diff>